<commit_message>
increasing file limit in server.r
</commit_message>
<xml_diff>
--- a/Percentiles/App-2/EcobatScript.docx
+++ b/Percentiles/App-2/EcobatScript.docx
@@ -2606,7 +2606,7 @@
     </w:lvl>
   </w:abstractNum>
   <w:abstractNum w:abstractNumId="990">
-    <w:nsid w:val="cfd58ee0"/>
+    <w:nsid w:val="469cf7f3"/>
     <w:multiLevelType w:val="multilevel"/>
     <w:lvl w:ilvl="0">
       <w:numFmt w:val="bullet"/>
@@ -2687,7 +2687,7 @@
     </w:lvl>
   </w:abstractNum>
   <w:abstractNum w:abstractNumId="991">
-    <w:nsid w:val="e9f70b8e"/>
+    <w:nsid w:val="8ab910bc"/>
     <w:multiLevelType w:val="multilevel"/>
     <w:lvl w:ilvl="0">
       <w:numFmt w:val="bullet"/>

</xml_diff>